<commit_message>
Updated to reflect changes. Slips now include TO Today
</commit_message>
<xml_diff>
--- a/Detention Slip Template.docx
+++ b/Detention Slip Template.docx
@@ -11,6 +11,11 @@
       </w:r>
       <w:r>
         <w:t>}</w:t>
+      </w:r>
+    </w:p>
+    <w:p>
+      <w:r>
+        <w:t>{#ASD}</w:t>
       </w:r>
     </w:p>
     <w:tbl>
@@ -459,7 +464,7 @@
                 <w:noProof/>
               </w:rPr>
               <w:drawing>
-                <wp:inline distT="0" distB="0" distL="0" distR="0" wp14:anchorId="0DFAC558" wp14:editId="0534CF0B">
+                <wp:inline distT="0" distB="0" distL="0" distR="0" wp14:anchorId="0DFAC558" wp14:editId="20708BDE">
                   <wp:extent cx="828675" cy="701609"/>
                   <wp:effectExtent l="0" t="0" r="0" b="3810"/>
                   <wp:docPr id="1178181369" name="Picture 3" descr="St James School, Exeter 介紹 | Uniform Map 制服地圖"/>
@@ -558,13 +563,433 @@
     <w:p/>
     <w:p>
       <w:r>
+        <w:t>{/ASD}</w:t>
+      </w:r>
+    </w:p>
+    <w:p>
+      <w:r>
+        <w:t>{#TO}</w:t>
+      </w:r>
+    </w:p>
+    <w:tbl>
+      <w:tblPr>
+        <w:tblStyle w:val="TableGrid"/>
+        <w:tblW w:w="10054" w:type="dxa"/>
+        <w:tblLook w:val="04A0" w:firstRow="1" w:lastRow="0" w:firstColumn="1" w:lastColumn="0" w:noHBand="0" w:noVBand="1"/>
+      </w:tblPr>
+      <w:tblGrid>
+        <w:gridCol w:w="6813"/>
+        <w:gridCol w:w="3241"/>
+      </w:tblGrid>
+      <w:tr>
+        <w:trPr>
+          <w:cantSplit/>
+          <w:trHeight w:val="1242"/>
+        </w:trPr>
+        <w:tc>
+          <w:tcPr>
+            <w:tcW w:w="6813" w:type="dxa"/>
+            <w:vMerge w:val="restart"/>
+          </w:tcPr>
+          <w:p>
+            <w:pPr>
+              <w:rPr>
+                <w:b/>
+                <w:bCs/>
+                <w:sz w:val="32"/>
+                <w:szCs w:val="32"/>
+              </w:rPr>
+            </w:pPr>
+            <w:r>
+              <w:rPr>
+                <w:b/>
+                <w:bCs/>
+                <w:sz w:val="32"/>
+                <w:szCs w:val="32"/>
+              </w:rPr>
+              <w:t xml:space="preserve">Time Out </w:t>
+            </w:r>
+            <w:r>
+              <w:rPr>
+                <w:b/>
+                <w:bCs/>
+                <w:sz w:val="32"/>
+                <w:szCs w:val="32"/>
+              </w:rPr>
+              <w:t>Slip</w:t>
+            </w:r>
+            <w:r>
+              <w:rPr>
+                <w:b/>
+                <w:bCs/>
+                <w:sz w:val="32"/>
+                <w:szCs w:val="32"/>
+              </w:rPr>
+              <w:t>-</w:t>
+            </w:r>
+            <w:r>
+              <w:rPr>
+                <w:b/>
+                <w:bCs/>
+                <w:sz w:val="32"/>
+                <w:szCs w:val="32"/>
+              </w:rPr>
+              <w:t xml:space="preserve"> </w:t>
+            </w:r>
+            <w:r>
+              <w:rPr>
+                <w:b/>
+                <w:bCs/>
+                <w:noProof/>
+                <w:sz w:val="32"/>
+                <w:szCs w:val="32"/>
+              </w:rPr>
+              <w:t>{Detention date}</w:t>
+            </w:r>
+            <w:r>
+              <w:rPr>
+                <w:b/>
+                <w:bCs/>
+                <w:sz w:val="32"/>
+                <w:szCs w:val="32"/>
+              </w:rPr>
+              <w:t xml:space="preserve"> </w:t>
+            </w:r>
+            <w:r>
+              <w:rPr>
+                <w:b/>
+                <w:bCs/>
+                <w:sz w:val="32"/>
+                <w:szCs w:val="32"/>
+              </w:rPr>
+              <w:t>-</w:t>
+            </w:r>
+            <w:r>
+              <w:rPr>
+                <w:b/>
+                <w:bCs/>
+                <w:sz w:val="32"/>
+                <w:szCs w:val="32"/>
+              </w:rPr>
+              <w:t xml:space="preserve"> </w:t>
+            </w:r>
+            <w:r>
+              <w:rPr>
+                <w:b/>
+                <w:bCs/>
+                <w:noProof/>
+                <w:sz w:val="32"/>
+                <w:szCs w:val="32"/>
+              </w:rPr>
+              <w:t>{noticePeriod} - {noticeRoom} – {noticeStaffCode}</w:t>
+            </w:r>
+          </w:p>
+          <w:p>
+            <w:pPr>
+              <w:rPr>
+                <w:sz w:val="22"/>
+                <w:szCs w:val="22"/>
+              </w:rPr>
+            </w:pPr>
+          </w:p>
+          <w:p>
+            <w:pPr>
+              <w:rPr>
+                <w:sz w:val="22"/>
+                <w:szCs w:val="22"/>
+              </w:rPr>
+            </w:pPr>
+            <w:r>
+              <w:rPr>
+                <w:sz w:val="22"/>
+                <w:szCs w:val="22"/>
+              </w:rPr>
+              <w:t xml:space="preserve">Name: </w:t>
+            </w:r>
+            <w:r>
+              <w:rPr>
+                <w:b/>
+                <w:bCs/>
+                <w:color w:val="548DD4" w:themeColor="text2" w:themeTint="99"/>
+                <w:sz w:val="22"/>
+                <w:szCs w:val="22"/>
+              </w:rPr>
+              <w:t>{First name} {Last name}</w:t>
+            </w:r>
+          </w:p>
+          <w:p>
+            <w:pPr>
+              <w:rPr>
+                <w:b/>
+                <w:bCs/>
+                <w:sz w:val="22"/>
+                <w:szCs w:val="22"/>
+              </w:rPr>
+            </w:pPr>
+            <w:r>
+              <w:rPr>
+                <w:sz w:val="22"/>
+                <w:szCs w:val="22"/>
+              </w:rPr>
+              <w:t>Time Out</w:t>
+            </w:r>
+            <w:r>
+              <w:rPr>
+                <w:sz w:val="22"/>
+                <w:szCs w:val="22"/>
+              </w:rPr>
+              <w:t xml:space="preserve"> Type: </w:t>
+            </w:r>
+            <w:r>
+              <w:rPr>
+                <w:b/>
+                <w:bCs/>
+                <w:color w:val="548DD4" w:themeColor="text2" w:themeTint="99"/>
+                <w:sz w:val="22"/>
+                <w:szCs w:val="22"/>
+              </w:rPr>
+              <w:t xml:space="preserve">{Detention </w:t>
+            </w:r>
+            <w:r>
+              <w:rPr>
+                <w:b/>
+                <w:bCs/>
+                <w:color w:val="548DD4" w:themeColor="text2" w:themeTint="99"/>
+                <w:sz w:val="22"/>
+                <w:szCs w:val="22"/>
+              </w:rPr>
+              <w:t>t</w:t>
+            </w:r>
+            <w:r>
+              <w:rPr>
+                <w:b/>
+                <w:bCs/>
+                <w:color w:val="548DD4" w:themeColor="text2" w:themeTint="99"/>
+                <w:sz w:val="22"/>
+                <w:szCs w:val="22"/>
+              </w:rPr>
+              <w:t>ype} – {Behaviour type}</w:t>
+            </w:r>
+          </w:p>
+          <w:p>
+            <w:pPr>
+              <w:rPr>
+                <w:b/>
+                <w:bCs/>
+                <w:noProof/>
+                <w:color w:val="3071C3" w:themeColor="text2" w:themeTint="BF"/>
+                <w:sz w:val="22"/>
+                <w:szCs w:val="22"/>
+              </w:rPr>
+            </w:pPr>
+            <w:r>
+              <w:rPr>
+                <w:sz w:val="22"/>
+                <w:szCs w:val="22"/>
+              </w:rPr>
+              <w:t>Time Out</w:t>
+            </w:r>
+            <w:r>
+              <w:rPr>
+                <w:sz w:val="22"/>
+                <w:szCs w:val="22"/>
+              </w:rPr>
+              <w:t xml:space="preserve"> set by</w:t>
+            </w:r>
+            <w:r>
+              <w:rPr>
+                <w:b/>
+                <w:bCs/>
+                <w:noProof/>
+                <w:color w:val="3071C3" w:themeColor="text2" w:themeTint="BF"/>
+                <w:sz w:val="22"/>
+                <w:szCs w:val="22"/>
+              </w:rPr>
+              <w:t xml:space="preserve">: </w:t>
+            </w:r>
+            <w:r>
+              <w:rPr>
+                <w:b/>
+                <w:bCs/>
+                <w:color w:val="548DD4" w:themeColor="text2" w:themeTint="99"/>
+                <w:sz w:val="22"/>
+                <w:szCs w:val="22"/>
+              </w:rPr>
+              <w:t>{Issued by}</w:t>
+            </w:r>
+          </w:p>
+          <w:p>
+            <w:pPr>
+              <w:rPr>
+                <w:sz w:val="22"/>
+                <w:szCs w:val="22"/>
+              </w:rPr>
+            </w:pPr>
+          </w:p>
+          <w:p>
+            <w:pPr>
+              <w:rPr>
+                <w:i/>
+                <w:iCs/>
+                <w:sz w:val="22"/>
+                <w:szCs w:val="22"/>
+              </w:rPr>
+            </w:pPr>
+            <w:r>
+              <w:rPr>
+                <w:i/>
+                <w:iCs/>
+                <w:sz w:val="22"/>
+                <w:szCs w:val="22"/>
+              </w:rPr>
+              <w:t xml:space="preserve">You must go to </w:t>
+            </w:r>
+            <w:r>
+              <w:rPr>
+                <w:i/>
+                <w:iCs/>
+                <w:sz w:val="22"/>
+                <w:szCs w:val="22"/>
+              </w:rPr>
+              <w:t>time out at lunch time. If you do not go to time out you will be collected later in the day. If you believe you should not be in time out you must go and explain.</w:t>
+            </w:r>
+          </w:p>
+          <w:p>
+            <w:pPr>
+              <w:jc w:val="right"/>
+              <w:rPr>
+                <w:sz w:val="22"/>
+                <w:szCs w:val="22"/>
+              </w:rPr>
+            </w:pPr>
+          </w:p>
+        </w:tc>
+        <w:tc>
+          <w:tcPr>
+            <w:tcW w:w="3241" w:type="dxa"/>
+          </w:tcPr>
+          <w:p>
+            <w:pPr>
+              <w:jc w:val="center"/>
+              <w:rPr>
+                <w:sz w:val="22"/>
+                <w:szCs w:val="22"/>
+              </w:rPr>
+            </w:pPr>
+            <w:r>
+              <w:rPr>
+                <w:noProof/>
+              </w:rPr>
+              <w:drawing>
+                <wp:inline distT="0" distB="0" distL="0" distR="0" wp14:anchorId="00C5FEAC" wp14:editId="41316EB2">
+                  <wp:extent cx="828675" cy="701609"/>
+                  <wp:effectExtent l="0" t="0" r="0" b="3810"/>
+                  <wp:docPr id="1462557843" name="Picture 3" descr="St James School, Exeter 介紹 | Uniform Map 制服地圖"/>
+                  <wp:cNvGraphicFramePr>
+                    <a:graphicFrameLocks xmlns:a="http://schemas.openxmlformats.org/drawingml/2006/main" noChangeAspect="1"/>
+                  </wp:cNvGraphicFramePr>
+                  <a:graphic xmlns:a="http://schemas.openxmlformats.org/drawingml/2006/main">
+                    <a:graphicData uri="http://schemas.openxmlformats.org/drawingml/2006/picture">
+                      <pic:pic xmlns:pic="http://schemas.openxmlformats.org/drawingml/2006/picture">
+                        <pic:nvPicPr>
+                          <pic:cNvPr id="0" name="Picture 5" descr="St James School, Exeter 介紹 | Uniform Map 制服地圖"/>
+                          <pic:cNvPicPr>
+                            <a:picLocks noChangeAspect="1" noChangeArrowheads="1"/>
+                          </pic:cNvPicPr>
+                        </pic:nvPicPr>
+                        <pic:blipFill>
+                          <a:blip r:embed="rId5" cstate="print">
+                            <a:extLst>
+                              <a:ext uri="{28A0092B-C50C-407E-A947-70E740481C1C}">
+                                <a14:useLocalDpi xmlns:a14="http://schemas.microsoft.com/office/drawing/2010/main" val="0"/>
+                              </a:ext>
+                            </a:extLst>
+                          </a:blip>
+                          <a:srcRect/>
+                          <a:stretch>
+                            <a:fillRect/>
+                          </a:stretch>
+                        </pic:blipFill>
+                        <pic:spPr bwMode="auto">
+                          <a:xfrm>
+                            <a:off x="0" y="0"/>
+                            <a:ext cx="882077" cy="746823"/>
+                          </a:xfrm>
+                          <a:prstGeom prst="rect">
+                            <a:avLst/>
+                          </a:prstGeom>
+                          <a:noFill/>
+                          <a:ln>
+                            <a:noFill/>
+                          </a:ln>
+                        </pic:spPr>
+                      </pic:pic>
+                    </a:graphicData>
+                  </a:graphic>
+                </wp:inline>
+              </w:drawing>
+            </w:r>
+          </w:p>
+        </w:tc>
+      </w:tr>
+      <w:tr>
+        <w:trPr>
+          <w:cantSplit/>
+          <w:trHeight w:val="1651"/>
+        </w:trPr>
+        <w:tc>
+          <w:tcPr>
+            <w:tcW w:w="6813" w:type="dxa"/>
+            <w:vMerge/>
+          </w:tcPr>
+          <w:p>
+            <w:pPr>
+              <w:rPr>
+                <w:b/>
+                <w:bCs/>
+                <w:sz w:val="44"/>
+                <w:szCs w:val="44"/>
+              </w:rPr>
+            </w:pPr>
+          </w:p>
+        </w:tc>
+        <w:tc>
+          <w:tcPr>
+            <w:tcW w:w="3241" w:type="dxa"/>
+          </w:tcPr>
+          <w:p>
+            <w:pPr>
+              <w:rPr>
+                <w:noProof/>
+                <w:sz w:val="22"/>
+                <w:szCs w:val="22"/>
+              </w:rPr>
+            </w:pPr>
+            <w:r>
+              <w:rPr>
+                <w:noProof/>
+                <w:sz w:val="22"/>
+                <w:szCs w:val="22"/>
+              </w:rPr>
+              <w:t>Notes:</w:t>
+            </w:r>
+          </w:p>
+        </w:tc>
+      </w:tr>
+    </w:tbl>
+    <w:p/>
+    <w:p>
+      <w:r>
+        <w:t>{/TO}</w:t>
+      </w:r>
+    </w:p>
+    <w:p>
+      <w:r>
         <w:t>{/</w:t>
       </w:r>
-      <w:proofErr w:type="spellStart"/>
       <w:r>
         <w:t>detentions</w:t>
       </w:r>
-      <w:proofErr w:type="spellEnd"/>
       <w:r>
         <w:t>}</w:t>
       </w:r>

</xml_diff>

<commit_message>
Added collection room tidied tables to remove data not needed for display
</commit_message>
<xml_diff>
--- a/Detention Slip Template.docx
+++ b/Detention Slip Template.docx
@@ -445,6 +445,13 @@
                 <w:szCs w:val="22"/>
               </w:rPr>
             </w:pPr>
+            <w:r>
+              <w:rPr>
+                <w:sz w:val="21"/>
+                <w:szCs w:val="21"/>
+              </w:rPr>
+              <w:t>{index}</w:t>
+            </w:r>
           </w:p>
         </w:tc>
         <w:tc>
@@ -464,7 +471,7 @@
                 <w:noProof/>
               </w:rPr>
               <w:drawing>
-                <wp:inline distT="0" distB="0" distL="0" distR="0" wp14:anchorId="0DFAC558" wp14:editId="20708BDE">
+                <wp:inline distT="0" distB="0" distL="0" distR="0" wp14:anchorId="0DFAC558" wp14:editId="7A39F242">
                   <wp:extent cx="828675" cy="701609"/>
                   <wp:effectExtent l="0" t="0" r="0" b="3810"/>
                   <wp:docPr id="1178181369" name="Picture 3" descr="St James School, Exeter 介紹 | Uniform Map 制服地圖"/>
@@ -851,7 +858,47 @@
                 <w:sz w:val="22"/>
                 <w:szCs w:val="22"/>
               </w:rPr>
-              <w:t>time out at lunch time. If you do not go to time out you will be collected later in the day. If you believe you should not be in time out you must go and explain.</w:t>
+              <w:t xml:space="preserve">time out at lunch time. If you do not go to time </w:t>
+            </w:r>
+            <w:proofErr w:type="gramStart"/>
+            <w:r>
+              <w:rPr>
+                <w:i/>
+                <w:iCs/>
+                <w:sz w:val="22"/>
+                <w:szCs w:val="22"/>
+              </w:rPr>
+              <w:t>out</w:t>
+            </w:r>
+            <w:proofErr w:type="gramEnd"/>
+            <w:r>
+              <w:rPr>
+                <w:i/>
+                <w:iCs/>
+                <w:sz w:val="22"/>
+                <w:szCs w:val="22"/>
+              </w:rPr>
+              <w:t xml:space="preserve"> you will be collected later in the day. If you believe you should not be in time </w:t>
+            </w:r>
+            <w:proofErr w:type="gramStart"/>
+            <w:r>
+              <w:rPr>
+                <w:i/>
+                <w:iCs/>
+                <w:sz w:val="22"/>
+                <w:szCs w:val="22"/>
+              </w:rPr>
+              <w:t>out</w:t>
+            </w:r>
+            <w:proofErr w:type="gramEnd"/>
+            <w:r>
+              <w:rPr>
+                <w:i/>
+                <w:iCs/>
+                <w:sz w:val="22"/>
+                <w:szCs w:val="22"/>
+              </w:rPr>
+              <w:t xml:space="preserve"> you must go and explain.</w:t>
             </w:r>
           </w:p>
           <w:p>
@@ -862,6 +909,13 @@
                 <w:szCs w:val="22"/>
               </w:rPr>
             </w:pPr>
+            <w:r>
+              <w:rPr>
+                <w:sz w:val="21"/>
+                <w:szCs w:val="21"/>
+              </w:rPr>
+              <w:t>{index}</w:t>
+            </w:r>
           </w:p>
         </w:tc>
         <w:tc>
@@ -881,7 +935,7 @@
                 <w:noProof/>
               </w:rPr>
               <w:drawing>
-                <wp:inline distT="0" distB="0" distL="0" distR="0" wp14:anchorId="00C5FEAC" wp14:editId="41316EB2">
+                <wp:inline distT="0" distB="0" distL="0" distR="0" wp14:anchorId="00C5FEAC" wp14:editId="32F4F3CE">
                   <wp:extent cx="828675" cy="701609"/>
                   <wp:effectExtent l="0" t="0" r="0" b="3810"/>
                   <wp:docPr id="1462557843" name="Picture 3" descr="St James School, Exeter 介紹 | Uniform Map 制服地圖"/>
@@ -987,9 +1041,11 @@
       <w:r>
         <w:t>{/</w:t>
       </w:r>
+      <w:proofErr w:type="spellStart"/>
       <w:r>
         <w:t>detentions</w:t>
       </w:r>
+      <w:proofErr w:type="spellEnd"/>
       <w:r>
         <w:t>}</w:t>
       </w:r>

</xml_diff>